<commit_message>
Deployed 1925a36 with MkDocs version: 1.5.2
</commit_message>
<xml_diff>
--- a/assets/specs-grading-sheet.docx
+++ b/assets/specs-grading-sheet.docx
@@ -13,13 +13,25 @@
         <w:rPr>
           <w:rFonts w:ascii="Courier" w:hAnsi="Courier"/>
         </w:rPr>
-        <w:t xml:space="preserve">DCI </w:t>
+        <w:t>DCI 10</w:t>
       </w:r>
       <w:r>
         <w:rPr>
           <w:rFonts w:ascii="Courier" w:hAnsi="Courier"/>
         </w:rPr>
-        <w:t>101: Intro to DCI</w:t>
+        <w:t>1</w:t>
+      </w:r>
+      <w:r>
+        <w:rPr>
+          <w:rFonts w:ascii="Courier" w:hAnsi="Courier"/>
+        </w:rPr>
+        <w:t xml:space="preserve">: </w:t>
+      </w:r>
+      <w:r>
+        <w:rPr>
+          <w:rFonts w:ascii="Courier" w:hAnsi="Courier"/>
+        </w:rPr>
+        <w:t>Intro to DCI</w:t>
       </w:r>
       <w:r>
         <w:rPr>
@@ -42,14 +54,6 @@
     </w:p>
     <w:p>
       <w:pPr>
-        <w:jc w:val="center"/>
-        <w:rPr>
-          <w:rFonts w:ascii="Courier" w:hAnsi="Courier"/>
-        </w:rPr>
-      </w:pPr>
-    </w:p>
-    <w:p>
-      <w:pPr>
         <w:rPr>
           <w:rFonts w:ascii="Helvetica Neue" w:hAnsi="Helvetica Neue"/>
         </w:rPr>
@@ -62,20 +66,19 @@
         <w:tblLook w:val="04A0" w:firstRow="1" w:lastRow="0" w:firstColumn="1" w:lastColumn="0" w:noHBand="0" w:noVBand="1"/>
       </w:tblPr>
       <w:tblGrid>
-        <w:gridCol w:w="2144"/>
-        <w:gridCol w:w="1001"/>
-        <w:gridCol w:w="579"/>
-        <w:gridCol w:w="321"/>
+        <w:gridCol w:w="2088"/>
+        <w:gridCol w:w="606"/>
         <w:gridCol w:w="630"/>
-        <w:gridCol w:w="630"/>
-        <w:gridCol w:w="810"/>
-        <w:gridCol w:w="810"/>
-        <w:gridCol w:w="900"/>
-        <w:gridCol w:w="810"/>
-        <w:gridCol w:w="810"/>
-        <w:gridCol w:w="810"/>
-        <w:gridCol w:w="1347"/>
-        <w:gridCol w:w="1348"/>
+        <w:gridCol w:w="541"/>
+        <w:gridCol w:w="532"/>
+        <w:gridCol w:w="1163"/>
+        <w:gridCol w:w="979"/>
+        <w:gridCol w:w="958"/>
+        <w:gridCol w:w="1182"/>
+        <w:gridCol w:w="1067"/>
+        <w:gridCol w:w="981"/>
+        <w:gridCol w:w="1070"/>
+        <w:gridCol w:w="1153"/>
       </w:tblGrid>
       <w:tr>
         <w:trPr>
@@ -85,7 +88,7 @@
         <w:tc>
           <w:tcPr>
             <w:cnfStyle w:val="001000000000" w:firstRow="0" w:lastRow="0" w:firstColumn="1" w:lastColumn="0" w:oddVBand="0" w:evenVBand="0" w:oddHBand="0" w:evenHBand="0" w:firstRowFirstColumn="0" w:firstRowLastColumn="0" w:lastRowFirstColumn="0" w:lastRowLastColumn="0"/>
-            <w:tcW w:w="2144" w:type="dxa"/>
+            <w:tcW w:w="2088" w:type="dxa"/>
           </w:tcPr>
           <w:p>
             <w:pPr>
@@ -97,8 +100,8 @@
         </w:tc>
         <w:tc>
           <w:tcPr>
-            <w:tcW w:w="3161" w:type="dxa"/>
-            <w:gridSpan w:val="5"/>
+            <w:tcW w:w="2309" w:type="dxa"/>
+            <w:gridSpan w:val="4"/>
           </w:tcPr>
           <w:p>
             <w:pPr>
@@ -118,7 +121,73 @@
         </w:tc>
         <w:tc>
           <w:tcPr>
-            <w:tcW w:w="810" w:type="dxa"/>
+            <w:tcW w:w="1163" w:type="dxa"/>
+          </w:tcPr>
+          <w:p>
+            <w:pPr>
+              <w:jc w:val="center"/>
+              <w:cnfStyle w:val="100000000000" w:firstRow="1" w:lastRow="0" w:firstColumn="0" w:lastColumn="0" w:oddVBand="0" w:evenVBand="0" w:oddHBand="0" w:evenHBand="0" w:firstRowFirstColumn="0" w:firstRowLastColumn="0" w:lastRowFirstColumn="0" w:lastRowLastColumn="0"/>
+              <w:rPr>
+                <w:rFonts w:ascii="Courier" w:hAnsi="Courier"/>
+              </w:rPr>
+            </w:pPr>
+            <w:r>
+              <w:rPr>
+                <w:rFonts w:ascii="Courier" w:hAnsi="Courier"/>
+              </w:rPr>
+              <w:t>C</w:t>
+            </w:r>
+            <w:r>
+              <w:rPr>
+                <w:rFonts w:ascii="Courier" w:hAnsi="Courier"/>
+              </w:rPr>
+              <w:t>-</w:t>
+            </w:r>
+          </w:p>
+        </w:tc>
+        <w:tc>
+          <w:tcPr>
+            <w:tcW w:w="979" w:type="dxa"/>
+          </w:tcPr>
+          <w:p>
+            <w:pPr>
+              <w:jc w:val="center"/>
+              <w:cnfStyle w:val="100000000000" w:firstRow="1" w:lastRow="0" w:firstColumn="0" w:lastColumn="0" w:oddVBand="0" w:evenVBand="0" w:oddHBand="0" w:evenHBand="0" w:firstRowFirstColumn="0" w:firstRowLastColumn="0" w:lastRowFirstColumn="0" w:lastRowLastColumn="0"/>
+              <w:rPr>
+                <w:rFonts w:ascii="Courier" w:hAnsi="Courier"/>
+              </w:rPr>
+            </w:pPr>
+            <w:r>
+              <w:rPr>
+                <w:rFonts w:ascii="Courier" w:hAnsi="Courier"/>
+              </w:rPr>
+              <w:t>C</w:t>
+            </w:r>
+          </w:p>
+        </w:tc>
+        <w:tc>
+          <w:tcPr>
+            <w:tcW w:w="958" w:type="dxa"/>
+          </w:tcPr>
+          <w:p>
+            <w:pPr>
+              <w:jc w:val="center"/>
+              <w:cnfStyle w:val="100000000000" w:firstRow="1" w:lastRow="0" w:firstColumn="0" w:lastColumn="0" w:oddVBand="0" w:evenVBand="0" w:oddHBand="0" w:evenHBand="0" w:firstRowFirstColumn="0" w:firstRowLastColumn="0" w:lastRowFirstColumn="0" w:lastRowLastColumn="0"/>
+              <w:rPr>
+                <w:rFonts w:ascii="Courier" w:hAnsi="Courier"/>
+              </w:rPr>
+            </w:pPr>
+            <w:r>
+              <w:rPr>
+                <w:rFonts w:ascii="Courier" w:hAnsi="Courier"/>
+              </w:rPr>
+              <w:t>C+</w:t>
+            </w:r>
+          </w:p>
+        </w:tc>
+        <w:tc>
+          <w:tcPr>
+            <w:tcW w:w="1182" w:type="dxa"/>
           </w:tcPr>
           <w:p>
             <w:pPr>
@@ -134,19 +203,19 @@
               <w:rPr>
                 <w:rFonts w:ascii="Courier" w:hAnsi="Courier"/>
               </w:rPr>
-              <w:t>C</w:t>
-            </w:r>
-            <w:r>
-              <w:rPr>
-                <w:rFonts w:ascii="Courier" w:hAnsi="Courier"/>
-              </w:rPr>
-              <w:t xml:space="preserve"> -</w:t>
-            </w:r>
-          </w:p>
-        </w:tc>
-        <w:tc>
-          <w:tcPr>
-            <w:tcW w:w="810" w:type="dxa"/>
+              <w:t>B</w:t>
+            </w:r>
+            <w:r>
+              <w:rPr>
+                <w:rFonts w:ascii="Courier" w:hAnsi="Courier"/>
+              </w:rPr>
+              <w:t>-</w:t>
+            </w:r>
+          </w:p>
+        </w:tc>
+        <w:tc>
+          <w:tcPr>
+            <w:tcW w:w="1067" w:type="dxa"/>
           </w:tcPr>
           <w:p>
             <w:pPr>
@@ -160,13 +229,13 @@
               <w:rPr>
                 <w:rFonts w:ascii="Courier" w:hAnsi="Courier"/>
               </w:rPr>
-              <w:t>C</w:t>
-            </w:r>
-          </w:p>
-        </w:tc>
-        <w:tc>
-          <w:tcPr>
-            <w:tcW w:w="900" w:type="dxa"/>
+              <w:t>B</w:t>
+            </w:r>
+          </w:p>
+        </w:tc>
+        <w:tc>
+          <w:tcPr>
+            <w:tcW w:w="981" w:type="dxa"/>
           </w:tcPr>
           <w:p>
             <w:pPr>
@@ -180,13 +249,13 @@
               <w:rPr>
                 <w:rFonts w:ascii="Courier" w:hAnsi="Courier"/>
               </w:rPr>
-              <w:t>C +</w:t>
-            </w:r>
-          </w:p>
-        </w:tc>
-        <w:tc>
-          <w:tcPr>
-            <w:tcW w:w="810" w:type="dxa"/>
+              <w:t>B+</w:t>
+            </w:r>
+          </w:p>
+        </w:tc>
+        <w:tc>
+          <w:tcPr>
+            <w:tcW w:w="1070" w:type="dxa"/>
           </w:tcPr>
           <w:p>
             <w:pPr>
@@ -194,95 +263,19 @@
               <w:cnfStyle w:val="100000000000" w:firstRow="1" w:lastRow="0" w:firstColumn="0" w:lastColumn="0" w:oddVBand="0" w:evenVBand="0" w:oddHBand="0" w:evenHBand="0" w:firstRowFirstColumn="0" w:firstRowLastColumn="0" w:lastRowFirstColumn="0" w:lastRowLastColumn="0"/>
               <w:rPr>
                 <w:rFonts w:ascii="Courier" w:hAnsi="Courier"/>
-                <w:b w:val="0"/>
-                <w:bCs w:val="0"/>
-              </w:rPr>
-            </w:pPr>
-            <w:r>
-              <w:rPr>
-                <w:rFonts w:ascii="Courier" w:hAnsi="Courier"/>
-              </w:rPr>
-              <w:t>B</w:t>
-            </w:r>
-            <w:r>
-              <w:rPr>
-                <w:rFonts w:ascii="Courier" w:hAnsi="Courier"/>
-              </w:rPr>
-              <w:t xml:space="preserve"> -</w:t>
-            </w:r>
-          </w:p>
-        </w:tc>
-        <w:tc>
-          <w:tcPr>
-            <w:tcW w:w="810" w:type="dxa"/>
-          </w:tcPr>
-          <w:p>
-            <w:pPr>
-              <w:jc w:val="center"/>
-              <w:cnfStyle w:val="100000000000" w:firstRow="1" w:lastRow="0" w:firstColumn="0" w:lastColumn="0" w:oddVBand="0" w:evenVBand="0" w:oddHBand="0" w:evenHBand="0" w:firstRowFirstColumn="0" w:firstRowLastColumn="0" w:lastRowFirstColumn="0" w:lastRowLastColumn="0"/>
-              <w:rPr>
-                <w:rFonts w:ascii="Courier" w:hAnsi="Courier"/>
-              </w:rPr>
-            </w:pPr>
-            <w:r>
-              <w:rPr>
-                <w:rFonts w:ascii="Courier" w:hAnsi="Courier"/>
-              </w:rPr>
-              <w:t>B</w:t>
-            </w:r>
-          </w:p>
-        </w:tc>
-        <w:tc>
-          <w:tcPr>
-            <w:tcW w:w="810" w:type="dxa"/>
-          </w:tcPr>
-          <w:p>
-            <w:pPr>
-              <w:jc w:val="center"/>
-              <w:cnfStyle w:val="100000000000" w:firstRow="1" w:lastRow="0" w:firstColumn="0" w:lastColumn="0" w:oddVBand="0" w:evenVBand="0" w:oddHBand="0" w:evenHBand="0" w:firstRowFirstColumn="0" w:firstRowLastColumn="0" w:lastRowFirstColumn="0" w:lastRowLastColumn="0"/>
-              <w:rPr>
-                <w:rFonts w:ascii="Courier" w:hAnsi="Courier"/>
-              </w:rPr>
-            </w:pPr>
-            <w:r>
-              <w:rPr>
-                <w:rFonts w:ascii="Courier" w:hAnsi="Courier"/>
-              </w:rPr>
-              <w:t>B+</w:t>
-            </w:r>
-          </w:p>
-        </w:tc>
-        <w:tc>
-          <w:tcPr>
-            <w:tcW w:w="1347" w:type="dxa"/>
-          </w:tcPr>
-          <w:p>
-            <w:pPr>
-              <w:jc w:val="center"/>
-              <w:cnfStyle w:val="100000000000" w:firstRow="1" w:lastRow="0" w:firstColumn="0" w:lastColumn="0" w:oddVBand="0" w:evenVBand="0" w:oddHBand="0" w:evenHBand="0" w:firstRowFirstColumn="0" w:firstRowLastColumn="0" w:lastRowFirstColumn="0" w:lastRowLastColumn="0"/>
-              <w:rPr>
-                <w:rFonts w:ascii="Courier" w:hAnsi="Courier"/>
-                <w:b w:val="0"/>
-                <w:bCs w:val="0"/>
-              </w:rPr>
-            </w:pPr>
-            <w:r>
-              <w:rPr>
-                <w:rFonts w:ascii="Courier" w:hAnsi="Courier"/>
-              </w:rPr>
-              <w:t>A</w:t>
-            </w:r>
-            <w:r>
-              <w:rPr>
-                <w:rFonts w:ascii="Courier" w:hAnsi="Courier"/>
-              </w:rPr>
-              <w:t xml:space="preserve"> -</w:t>
-            </w:r>
-          </w:p>
-        </w:tc>
-        <w:tc>
-          <w:tcPr>
-            <w:tcW w:w="1348" w:type="dxa"/>
+              </w:rPr>
+            </w:pPr>
+            <w:r>
+              <w:rPr>
+                <w:rFonts w:ascii="Courier" w:hAnsi="Courier"/>
+              </w:rPr>
+              <w:t>A-</w:t>
+            </w:r>
+          </w:p>
+        </w:tc>
+        <w:tc>
+          <w:tcPr>
+            <w:tcW w:w="1153" w:type="dxa"/>
           </w:tcPr>
           <w:p>
             <w:pPr>
@@ -309,7 +302,7 @@
         <w:tc>
           <w:tcPr>
             <w:cnfStyle w:val="001000000000" w:firstRow="0" w:lastRow="0" w:firstColumn="1" w:lastColumn="0" w:oddVBand="0" w:evenVBand="0" w:oddHBand="0" w:evenHBand="0" w:firstRowFirstColumn="0" w:firstRowLastColumn="0" w:lastRowFirstColumn="0" w:lastRowLastColumn="0"/>
-            <w:tcW w:w="2144" w:type="dxa"/>
+            <w:tcW w:w="2088" w:type="dxa"/>
             <w:vAlign w:val="center"/>
           </w:tcPr>
           <w:p>
@@ -341,7 +334,8 @@
         </w:tc>
         <w:tc>
           <w:tcPr>
-            <w:tcW w:w="1001" w:type="dxa"/>
+            <w:tcW w:w="2309" w:type="dxa"/>
+            <w:gridSpan w:val="4"/>
             <w:vAlign w:val="center"/>
           </w:tcPr>
           <w:p>
@@ -361,13 +355,6 @@
               <w:t>1</w:t>
             </w:r>
           </w:p>
-        </w:tc>
-        <w:tc>
-          <w:tcPr>
-            <w:tcW w:w="900" w:type="dxa"/>
-            <w:gridSpan w:val="2"/>
-            <w:vAlign w:val="center"/>
-          </w:tcPr>
           <w:p>
             <w:pPr>
               <w:jc w:val="center"/>
@@ -377,6 +364,22 @@
                 <w:color w:val="808080" w:themeColor="background1" w:themeShade="80"/>
               </w:rPr>
             </w:pPr>
+          </w:p>
+        </w:tc>
+        <w:tc>
+          <w:tcPr>
+            <w:tcW w:w="1163" w:type="dxa"/>
+            <w:vAlign w:val="center"/>
+          </w:tcPr>
+          <w:p>
+            <w:pPr>
+              <w:jc w:val="center"/>
+              <w:cnfStyle w:val="000000100000" w:firstRow="0" w:lastRow="0" w:firstColumn="0" w:lastColumn="0" w:oddVBand="0" w:evenVBand="0" w:oddHBand="1" w:evenHBand="0" w:firstRowFirstColumn="0" w:firstRowLastColumn="0" w:lastRowFirstColumn="0" w:lastRowLastColumn="0"/>
+              <w:rPr>
+                <w:rFonts w:ascii="Courier" w:hAnsi="Courier"/>
+                <w:color w:val="808080" w:themeColor="background1" w:themeShade="80"/>
+              </w:rPr>
+            </w:pPr>
             <w:r>
               <w:rPr>
                 <w:rFonts w:ascii="Courier" w:hAnsi="Courier"/>
@@ -388,8 +391,7 @@
         </w:tc>
         <w:tc>
           <w:tcPr>
-            <w:tcW w:w="1260" w:type="dxa"/>
-            <w:gridSpan w:val="2"/>
+            <w:tcW w:w="979" w:type="dxa"/>
             <w:vAlign w:val="center"/>
           </w:tcPr>
           <w:p>
@@ -412,8 +414,7 @@
         </w:tc>
         <w:tc>
           <w:tcPr>
-            <w:tcW w:w="2520" w:type="dxa"/>
-            <w:gridSpan w:val="3"/>
+            <w:tcW w:w="958" w:type="dxa"/>
             <w:vAlign w:val="center"/>
           </w:tcPr>
           <w:p>
@@ -436,7 +437,7 @@
         </w:tc>
         <w:tc>
           <w:tcPr>
-            <w:tcW w:w="810" w:type="dxa"/>
+            <w:tcW w:w="1182" w:type="dxa"/>
             <w:vAlign w:val="center"/>
           </w:tcPr>
           <w:p>
@@ -459,7 +460,7 @@
         </w:tc>
         <w:tc>
           <w:tcPr>
-            <w:tcW w:w="810" w:type="dxa"/>
+            <w:tcW w:w="1067" w:type="dxa"/>
             <w:vAlign w:val="center"/>
           </w:tcPr>
           <w:p>
@@ -482,7 +483,7 @@
         </w:tc>
         <w:tc>
           <w:tcPr>
-            <w:tcW w:w="810" w:type="dxa"/>
+            <w:tcW w:w="981" w:type="dxa"/>
             <w:vAlign w:val="center"/>
           </w:tcPr>
           <w:p>
@@ -505,7 +506,7 @@
         </w:tc>
         <w:tc>
           <w:tcPr>
-            <w:tcW w:w="1347" w:type="dxa"/>
+            <w:tcW w:w="1070" w:type="dxa"/>
             <w:vAlign w:val="center"/>
           </w:tcPr>
           <w:p>
@@ -528,7 +529,7 @@
         </w:tc>
         <w:tc>
           <w:tcPr>
-            <w:tcW w:w="1348" w:type="dxa"/>
+            <w:tcW w:w="1153" w:type="dxa"/>
             <w:vAlign w:val="center"/>
           </w:tcPr>
           <w:p>
@@ -557,7 +558,7 @@
         <w:tc>
           <w:tcPr>
             <w:cnfStyle w:val="001000000000" w:firstRow="0" w:lastRow="0" w:firstColumn="1" w:lastColumn="0" w:oddVBand="0" w:evenVBand="0" w:oddHBand="0" w:evenHBand="0" w:firstRowFirstColumn="0" w:firstRowLastColumn="0" w:lastRowFirstColumn="0" w:lastRowLastColumn="0"/>
-            <w:tcW w:w="2144" w:type="dxa"/>
+            <w:tcW w:w="2088" w:type="dxa"/>
             <w:vAlign w:val="center"/>
           </w:tcPr>
           <w:p>
@@ -581,7 +582,7 @@
         </w:tc>
         <w:tc>
           <w:tcPr>
-            <w:tcW w:w="1001" w:type="dxa"/>
+            <w:tcW w:w="606" w:type="dxa"/>
             <w:vAlign w:val="center"/>
           </w:tcPr>
           <w:p>
@@ -604,8 +605,7 @@
         </w:tc>
         <w:tc>
           <w:tcPr>
-            <w:tcW w:w="900" w:type="dxa"/>
-            <w:gridSpan w:val="2"/>
+            <w:tcW w:w="630" w:type="dxa"/>
             <w:vAlign w:val="center"/>
           </w:tcPr>
           <w:p>
@@ -628,7 +628,7 @@
         </w:tc>
         <w:tc>
           <w:tcPr>
-            <w:tcW w:w="630" w:type="dxa"/>
+            <w:tcW w:w="541" w:type="dxa"/>
             <w:vAlign w:val="center"/>
           </w:tcPr>
           <w:p>
@@ -651,7 +651,7 @@
         </w:tc>
         <w:tc>
           <w:tcPr>
-            <w:tcW w:w="630" w:type="dxa"/>
+            <w:tcW w:w="532" w:type="dxa"/>
             <w:vAlign w:val="center"/>
           </w:tcPr>
           <w:p>
@@ -674,7 +674,7 @@
         </w:tc>
         <w:tc>
           <w:tcPr>
-            <w:tcW w:w="810" w:type="dxa"/>
+            <w:tcW w:w="1163" w:type="dxa"/>
             <w:vAlign w:val="center"/>
           </w:tcPr>
           <w:p>
@@ -697,7 +697,7 @@
         </w:tc>
         <w:tc>
           <w:tcPr>
-            <w:tcW w:w="810" w:type="dxa"/>
+            <w:tcW w:w="979" w:type="dxa"/>
             <w:vAlign w:val="center"/>
           </w:tcPr>
           <w:p>
@@ -720,7 +720,7 @@
         </w:tc>
         <w:tc>
           <w:tcPr>
-            <w:tcW w:w="900" w:type="dxa"/>
+            <w:tcW w:w="958" w:type="dxa"/>
             <w:vAlign w:val="center"/>
           </w:tcPr>
           <w:p>
@@ -743,7 +743,7 @@
         </w:tc>
         <w:tc>
           <w:tcPr>
-            <w:tcW w:w="810" w:type="dxa"/>
+            <w:tcW w:w="1182" w:type="dxa"/>
             <w:vAlign w:val="center"/>
           </w:tcPr>
           <w:p>
@@ -766,7 +766,7 @@
         </w:tc>
         <w:tc>
           <w:tcPr>
-            <w:tcW w:w="810" w:type="dxa"/>
+            <w:tcW w:w="1067" w:type="dxa"/>
             <w:vAlign w:val="center"/>
           </w:tcPr>
           <w:p>
@@ -789,7 +789,7 @@
         </w:tc>
         <w:tc>
           <w:tcPr>
-            <w:tcW w:w="810" w:type="dxa"/>
+            <w:tcW w:w="981" w:type="dxa"/>
             <w:vAlign w:val="center"/>
           </w:tcPr>
           <w:p>
@@ -812,7 +812,7 @@
         </w:tc>
         <w:tc>
           <w:tcPr>
-            <w:tcW w:w="1347" w:type="dxa"/>
+            <w:tcW w:w="1070" w:type="dxa"/>
             <w:vAlign w:val="center"/>
           </w:tcPr>
           <w:p>
@@ -835,7 +835,7 @@
         </w:tc>
         <w:tc>
           <w:tcPr>
-            <w:tcW w:w="1348" w:type="dxa"/>
+            <w:tcW w:w="1153" w:type="dxa"/>
             <w:vAlign w:val="center"/>
           </w:tcPr>
           <w:p>
@@ -865,7 +865,7 @@
         <w:tc>
           <w:tcPr>
             <w:cnfStyle w:val="001000000000" w:firstRow="0" w:lastRow="0" w:firstColumn="1" w:lastColumn="0" w:oddVBand="0" w:evenVBand="0" w:oddHBand="0" w:evenHBand="0" w:firstRowFirstColumn="0" w:firstRowLastColumn="0" w:lastRowFirstColumn="0" w:lastRowLastColumn="0"/>
-            <w:tcW w:w="2144" w:type="dxa"/>
+            <w:tcW w:w="2088" w:type="dxa"/>
             <w:vAlign w:val="center"/>
           </w:tcPr>
           <w:p>
@@ -889,7 +889,144 @@
         </w:tc>
         <w:tc>
           <w:tcPr>
-            <w:tcW w:w="1580" w:type="dxa"/>
+            <w:tcW w:w="2309" w:type="dxa"/>
+            <w:gridSpan w:val="4"/>
+            <w:vAlign w:val="center"/>
+          </w:tcPr>
+          <w:p>
+            <w:pPr>
+              <w:jc w:val="center"/>
+              <w:cnfStyle w:val="000000100000" w:firstRow="0" w:lastRow="0" w:firstColumn="0" w:lastColumn="0" w:oddVBand="0" w:evenVBand="0" w:oddHBand="1" w:evenHBand="0" w:firstRowFirstColumn="0" w:firstRowLastColumn="0" w:lastRowFirstColumn="0" w:lastRowLastColumn="0"/>
+              <w:rPr>
+                <w:rFonts w:ascii="Courier" w:hAnsi="Courier"/>
+                <w:color w:val="808080" w:themeColor="background1" w:themeShade="80"/>
+              </w:rPr>
+            </w:pPr>
+          </w:p>
+          <w:p>
+            <w:pPr>
+              <w:jc w:val="center"/>
+              <w:cnfStyle w:val="000000100000" w:firstRow="0" w:lastRow="0" w:firstColumn="0" w:lastColumn="0" w:oddVBand="0" w:evenVBand="0" w:oddHBand="1" w:evenHBand="0" w:firstRowFirstColumn="0" w:firstRowLastColumn="0" w:lastRowFirstColumn="0" w:lastRowLastColumn="0"/>
+              <w:rPr>
+                <w:rFonts w:ascii="Courier" w:hAnsi="Courier"/>
+                <w:color w:val="808080" w:themeColor="background1" w:themeShade="80"/>
+              </w:rPr>
+            </w:pPr>
+            <w:r>
+              <w:rPr>
+                <w:rFonts w:ascii="Courier" w:hAnsi="Courier"/>
+                <w:color w:val="808080" w:themeColor="background1" w:themeShade="80"/>
+              </w:rPr>
+              <w:t>1</w:t>
+            </w:r>
+          </w:p>
+          <w:p>
+            <w:pPr>
+              <w:jc w:val="center"/>
+              <w:cnfStyle w:val="000000100000" w:firstRow="0" w:lastRow="0" w:firstColumn="0" w:lastColumn="0" w:oddVBand="0" w:evenVBand="0" w:oddHBand="1" w:evenHBand="0" w:firstRowFirstColumn="0" w:firstRowLastColumn="0" w:lastRowFirstColumn="0" w:lastRowLastColumn="0"/>
+              <w:rPr>
+                <w:rFonts w:ascii="Courier" w:hAnsi="Courier"/>
+                <w:color w:val="808080" w:themeColor="background1" w:themeShade="80"/>
+              </w:rPr>
+            </w:pPr>
+          </w:p>
+        </w:tc>
+        <w:tc>
+          <w:tcPr>
+            <w:tcW w:w="3100" w:type="dxa"/>
+            <w:gridSpan w:val="3"/>
+            <w:vAlign w:val="center"/>
+          </w:tcPr>
+          <w:p>
+            <w:pPr>
+              <w:jc w:val="center"/>
+              <w:cnfStyle w:val="000000100000" w:firstRow="0" w:lastRow="0" w:firstColumn="0" w:lastColumn="0" w:oddVBand="0" w:evenVBand="0" w:oddHBand="1" w:evenHBand="0" w:firstRowFirstColumn="0" w:firstRowLastColumn="0" w:lastRowFirstColumn="0" w:lastRowLastColumn="0"/>
+              <w:rPr>
+                <w:rFonts w:ascii="Courier" w:hAnsi="Courier"/>
+                <w:color w:val="808080" w:themeColor="background1" w:themeShade="80"/>
+              </w:rPr>
+            </w:pPr>
+            <w:r>
+              <w:rPr>
+                <w:rFonts w:ascii="Courier" w:hAnsi="Courier"/>
+                <w:color w:val="808080" w:themeColor="background1" w:themeShade="80"/>
+              </w:rPr>
+              <w:t>2</w:t>
+            </w:r>
+          </w:p>
+        </w:tc>
+        <w:tc>
+          <w:tcPr>
+            <w:tcW w:w="1182" w:type="dxa"/>
+            <w:vAlign w:val="center"/>
+          </w:tcPr>
+          <w:p>
+            <w:pPr>
+              <w:jc w:val="center"/>
+              <w:cnfStyle w:val="000000100000" w:firstRow="0" w:lastRow="0" w:firstColumn="0" w:lastColumn="0" w:oddVBand="0" w:evenVBand="0" w:oddHBand="1" w:evenHBand="0" w:firstRowFirstColumn="0" w:firstRowLastColumn="0" w:lastRowFirstColumn="0" w:lastRowLastColumn="0"/>
+              <w:rPr>
+                <w:rFonts w:ascii="Courier" w:hAnsi="Courier"/>
+                <w:color w:val="808080" w:themeColor="background1" w:themeShade="80"/>
+              </w:rPr>
+            </w:pPr>
+            <w:r>
+              <w:rPr>
+                <w:rFonts w:ascii="Courier" w:hAnsi="Courier"/>
+                <w:color w:val="808080" w:themeColor="background1" w:themeShade="80"/>
+              </w:rPr>
+              <w:t>3</w:t>
+            </w:r>
+          </w:p>
+        </w:tc>
+        <w:tc>
+          <w:tcPr>
+            <w:tcW w:w="1067" w:type="dxa"/>
+            <w:vAlign w:val="center"/>
+          </w:tcPr>
+          <w:p>
+            <w:pPr>
+              <w:jc w:val="center"/>
+              <w:cnfStyle w:val="000000100000" w:firstRow="0" w:lastRow="0" w:firstColumn="0" w:lastColumn="0" w:oddVBand="0" w:evenVBand="0" w:oddHBand="1" w:evenHBand="0" w:firstRowFirstColumn="0" w:firstRowLastColumn="0" w:lastRowFirstColumn="0" w:lastRowLastColumn="0"/>
+              <w:rPr>
+                <w:rFonts w:ascii="Courier" w:hAnsi="Courier"/>
+                <w:color w:val="808080" w:themeColor="background1" w:themeShade="80"/>
+              </w:rPr>
+            </w:pPr>
+            <w:r>
+              <w:rPr>
+                <w:rFonts w:ascii="Courier" w:hAnsi="Courier"/>
+                <w:color w:val="808080" w:themeColor="background1" w:themeShade="80"/>
+              </w:rPr>
+              <w:t>4</w:t>
+            </w:r>
+          </w:p>
+        </w:tc>
+        <w:tc>
+          <w:tcPr>
+            <w:tcW w:w="981" w:type="dxa"/>
+            <w:vAlign w:val="center"/>
+          </w:tcPr>
+          <w:p>
+            <w:pPr>
+              <w:jc w:val="center"/>
+              <w:cnfStyle w:val="000000100000" w:firstRow="0" w:lastRow="0" w:firstColumn="0" w:lastColumn="0" w:oddVBand="0" w:evenVBand="0" w:oddHBand="1" w:evenHBand="0" w:firstRowFirstColumn="0" w:firstRowLastColumn="0" w:lastRowFirstColumn="0" w:lastRowLastColumn="0"/>
+              <w:rPr>
+                <w:rFonts w:ascii="Courier" w:hAnsi="Courier"/>
+                <w:color w:val="808080" w:themeColor="background1" w:themeShade="80"/>
+              </w:rPr>
+            </w:pPr>
+            <w:r>
+              <w:rPr>
+                <w:rFonts w:ascii="Courier" w:hAnsi="Courier"/>
+                <w:color w:val="808080" w:themeColor="background1" w:themeShade="80"/>
+              </w:rPr>
+              <w:t>5</w:t>
+            </w:r>
+          </w:p>
+        </w:tc>
+        <w:tc>
+          <w:tcPr>
+            <w:tcW w:w="2223" w:type="dxa"/>
             <w:gridSpan w:val="2"/>
             <w:vAlign w:val="center"/>
           </w:tcPr>
@@ -907,103 +1044,253 @@
                 <w:rFonts w:ascii="Courier" w:hAnsi="Courier"/>
                 <w:color w:val="808080" w:themeColor="background1" w:themeShade="80"/>
               </w:rPr>
+              <w:t>6</w:t>
+            </w:r>
+          </w:p>
+        </w:tc>
+      </w:tr>
+      <w:tr>
+        <w:trPr>
+          <w:trHeight w:val="1709"/>
+        </w:trPr>
+        <w:tc>
+          <w:tcPr>
+            <w:cnfStyle w:val="001000000000" w:firstRow="0" w:lastRow="0" w:firstColumn="1" w:lastColumn="0" w:oddVBand="0" w:evenVBand="0" w:oddHBand="0" w:evenHBand="0" w:firstRowFirstColumn="0" w:firstRowLastColumn="0" w:lastRowFirstColumn="0" w:lastRowLastColumn="0"/>
+            <w:tcW w:w="2088" w:type="dxa"/>
+            <w:vAlign w:val="center"/>
+          </w:tcPr>
+          <w:p>
+            <w:pPr>
+              <w:jc w:val="center"/>
+              <w:rPr>
+                <w:rFonts w:ascii="Courier" w:hAnsi="Courier"/>
+                <w:b w:val="0"/>
+                <w:bCs w:val="0"/>
+              </w:rPr>
+            </w:pPr>
+            <w:r>
+              <w:rPr>
+                <w:rFonts w:ascii="Courier" w:hAnsi="Courier"/>
+                <w:b w:val="0"/>
+                <w:bCs w:val="0"/>
+              </w:rPr>
+              <w:t>A</w:t>
+            </w:r>
+            <w:r>
+              <w:rPr>
+                <w:rFonts w:ascii="Courier" w:hAnsi="Courier"/>
+                <w:b w:val="0"/>
+                <w:bCs w:val="0"/>
+              </w:rPr>
+              <w:t>bsences (after two allowed)</w:t>
+            </w:r>
+          </w:p>
+        </w:tc>
+        <w:tc>
+          <w:tcPr>
+            <w:tcW w:w="2309" w:type="dxa"/>
+            <w:gridSpan w:val="4"/>
+            <w:vAlign w:val="center"/>
+          </w:tcPr>
+          <w:p>
+            <w:pPr>
+              <w:jc w:val="center"/>
+              <w:cnfStyle w:val="000000000000" w:firstRow="0" w:lastRow="0" w:firstColumn="0" w:lastColumn="0" w:oddVBand="0" w:evenVBand="0" w:oddHBand="0" w:evenHBand="0" w:firstRowFirstColumn="0" w:firstRowLastColumn="0" w:lastRowFirstColumn="0" w:lastRowLastColumn="0"/>
+              <w:rPr>
+                <w:rFonts w:ascii="Courier" w:hAnsi="Courier"/>
+                <w:color w:val="808080" w:themeColor="background1" w:themeShade="80"/>
+              </w:rPr>
+            </w:pPr>
+            <w:r>
+              <w:rPr>
+                <w:rFonts w:ascii="Courier" w:hAnsi="Courier"/>
+                <w:color w:val="808080" w:themeColor="background1" w:themeShade="80"/>
+              </w:rPr>
+              <w:t>8+</w:t>
+            </w:r>
+          </w:p>
+        </w:tc>
+        <w:tc>
+          <w:tcPr>
+            <w:tcW w:w="1163" w:type="dxa"/>
+            <w:vAlign w:val="center"/>
+          </w:tcPr>
+          <w:p>
+            <w:pPr>
+              <w:jc w:val="center"/>
+              <w:cnfStyle w:val="000000000000" w:firstRow="0" w:lastRow="0" w:firstColumn="0" w:lastColumn="0" w:oddVBand="0" w:evenVBand="0" w:oddHBand="0" w:evenHBand="0" w:firstRowFirstColumn="0" w:firstRowLastColumn="0" w:lastRowFirstColumn="0" w:lastRowLastColumn="0"/>
+              <w:rPr>
+                <w:rFonts w:ascii="Courier" w:hAnsi="Courier"/>
+                <w:color w:val="808080" w:themeColor="background1" w:themeShade="80"/>
+              </w:rPr>
+            </w:pPr>
+            <w:r>
+              <w:rPr>
+                <w:rFonts w:ascii="Courier" w:hAnsi="Courier"/>
+                <w:color w:val="808080" w:themeColor="background1" w:themeShade="80"/>
+              </w:rPr>
+              <w:t>7</w:t>
+            </w:r>
+          </w:p>
+        </w:tc>
+        <w:tc>
+          <w:tcPr>
+            <w:tcW w:w="979" w:type="dxa"/>
+            <w:vAlign w:val="center"/>
+          </w:tcPr>
+          <w:p>
+            <w:pPr>
+              <w:jc w:val="center"/>
+              <w:cnfStyle w:val="000000000000" w:firstRow="0" w:lastRow="0" w:firstColumn="0" w:lastColumn="0" w:oddVBand="0" w:evenVBand="0" w:oddHBand="0" w:evenHBand="0" w:firstRowFirstColumn="0" w:firstRowLastColumn="0" w:lastRowFirstColumn="0" w:lastRowLastColumn="0"/>
+              <w:rPr>
+                <w:rFonts w:ascii="Courier" w:hAnsi="Courier"/>
+                <w:color w:val="808080" w:themeColor="background1" w:themeShade="80"/>
+              </w:rPr>
+            </w:pPr>
+            <w:r>
+              <w:rPr>
+                <w:rFonts w:ascii="Courier" w:hAnsi="Courier"/>
+                <w:color w:val="808080" w:themeColor="background1" w:themeShade="80"/>
+              </w:rPr>
+              <w:t>6</w:t>
+            </w:r>
+          </w:p>
+        </w:tc>
+        <w:tc>
+          <w:tcPr>
+            <w:tcW w:w="958" w:type="dxa"/>
+            <w:vAlign w:val="center"/>
+          </w:tcPr>
+          <w:p>
+            <w:pPr>
+              <w:jc w:val="center"/>
+              <w:cnfStyle w:val="000000000000" w:firstRow="0" w:lastRow="0" w:firstColumn="0" w:lastColumn="0" w:oddVBand="0" w:evenVBand="0" w:oddHBand="0" w:evenHBand="0" w:firstRowFirstColumn="0" w:firstRowLastColumn="0" w:lastRowFirstColumn="0" w:lastRowLastColumn="0"/>
+              <w:rPr>
+                <w:rFonts w:ascii="Courier" w:hAnsi="Courier"/>
+                <w:color w:val="808080" w:themeColor="background1" w:themeShade="80"/>
+              </w:rPr>
+            </w:pPr>
+            <w:r>
+              <w:rPr>
+                <w:rFonts w:ascii="Courier" w:hAnsi="Courier"/>
+                <w:color w:val="808080" w:themeColor="background1" w:themeShade="80"/>
+              </w:rPr>
+              <w:t>5</w:t>
+            </w:r>
+          </w:p>
+        </w:tc>
+        <w:tc>
+          <w:tcPr>
+            <w:tcW w:w="1182" w:type="dxa"/>
+            <w:vAlign w:val="center"/>
+          </w:tcPr>
+          <w:p>
+            <w:pPr>
+              <w:jc w:val="center"/>
+              <w:cnfStyle w:val="000000000000" w:firstRow="0" w:lastRow="0" w:firstColumn="0" w:lastColumn="0" w:oddVBand="0" w:evenVBand="0" w:oddHBand="0" w:evenHBand="0" w:firstRowFirstColumn="0" w:firstRowLastColumn="0" w:lastRowFirstColumn="0" w:lastRowLastColumn="0"/>
+              <w:rPr>
+                <w:rFonts w:ascii="Courier" w:hAnsi="Courier"/>
+                <w:color w:val="808080" w:themeColor="background1" w:themeShade="80"/>
+              </w:rPr>
+            </w:pPr>
+            <w:r>
+              <w:rPr>
+                <w:rFonts w:ascii="Courier" w:hAnsi="Courier"/>
+                <w:color w:val="808080" w:themeColor="background1" w:themeShade="80"/>
+              </w:rPr>
+              <w:t>4</w:t>
+            </w:r>
+          </w:p>
+        </w:tc>
+        <w:tc>
+          <w:tcPr>
+            <w:tcW w:w="1067" w:type="dxa"/>
+            <w:vAlign w:val="center"/>
+          </w:tcPr>
+          <w:p>
+            <w:pPr>
+              <w:jc w:val="center"/>
+              <w:cnfStyle w:val="000000000000" w:firstRow="0" w:lastRow="0" w:firstColumn="0" w:lastColumn="0" w:oddVBand="0" w:evenVBand="0" w:oddHBand="0" w:evenHBand="0" w:firstRowFirstColumn="0" w:firstRowLastColumn="0" w:lastRowFirstColumn="0" w:lastRowLastColumn="0"/>
+              <w:rPr>
+                <w:rFonts w:ascii="Courier" w:hAnsi="Courier"/>
+                <w:color w:val="808080" w:themeColor="background1" w:themeShade="80"/>
+              </w:rPr>
+            </w:pPr>
+            <w:r>
+              <w:rPr>
+                <w:rFonts w:ascii="Courier" w:hAnsi="Courier"/>
+                <w:color w:val="808080" w:themeColor="background1" w:themeShade="80"/>
+              </w:rPr>
+              <w:t>3</w:t>
+            </w:r>
+          </w:p>
+        </w:tc>
+        <w:tc>
+          <w:tcPr>
+            <w:tcW w:w="981" w:type="dxa"/>
+            <w:vAlign w:val="center"/>
+          </w:tcPr>
+          <w:p>
+            <w:pPr>
+              <w:jc w:val="center"/>
+              <w:cnfStyle w:val="000000000000" w:firstRow="0" w:lastRow="0" w:firstColumn="0" w:lastColumn="0" w:oddVBand="0" w:evenVBand="0" w:oddHBand="0" w:evenHBand="0" w:firstRowFirstColumn="0" w:firstRowLastColumn="0" w:lastRowFirstColumn="0" w:lastRowLastColumn="0"/>
+              <w:rPr>
+                <w:rFonts w:ascii="Courier" w:hAnsi="Courier"/>
+                <w:color w:val="808080" w:themeColor="background1" w:themeShade="80"/>
+              </w:rPr>
+            </w:pPr>
+            <w:r>
+              <w:rPr>
+                <w:rFonts w:ascii="Courier" w:hAnsi="Courier"/>
+                <w:color w:val="808080" w:themeColor="background1" w:themeShade="80"/>
+              </w:rPr>
+              <w:t>2</w:t>
+            </w:r>
+          </w:p>
+        </w:tc>
+        <w:tc>
+          <w:tcPr>
+            <w:tcW w:w="1070" w:type="dxa"/>
+            <w:vAlign w:val="center"/>
+          </w:tcPr>
+          <w:p>
+            <w:pPr>
+              <w:jc w:val="center"/>
+              <w:cnfStyle w:val="000000000000" w:firstRow="0" w:lastRow="0" w:firstColumn="0" w:lastColumn="0" w:oddVBand="0" w:evenVBand="0" w:oddHBand="0" w:evenHBand="0" w:firstRowFirstColumn="0" w:firstRowLastColumn="0" w:lastRowFirstColumn="0" w:lastRowLastColumn="0"/>
+              <w:rPr>
+                <w:rFonts w:ascii="Courier" w:hAnsi="Courier"/>
+                <w:color w:val="808080" w:themeColor="background1" w:themeShade="80"/>
+              </w:rPr>
+            </w:pPr>
+            <w:r>
+              <w:rPr>
+                <w:rFonts w:ascii="Courier" w:hAnsi="Courier"/>
+                <w:color w:val="808080" w:themeColor="background1" w:themeShade="80"/>
+              </w:rPr>
               <w:t>1</w:t>
             </w:r>
           </w:p>
         </w:tc>
         <w:tc>
           <w:tcPr>
-            <w:tcW w:w="1581" w:type="dxa"/>
-            <w:gridSpan w:val="3"/>
-            <w:vAlign w:val="center"/>
-          </w:tcPr>
-          <w:p>
-            <w:pPr>
-              <w:jc w:val="center"/>
-              <w:cnfStyle w:val="000000100000" w:firstRow="0" w:lastRow="0" w:firstColumn="0" w:lastColumn="0" w:oddVBand="0" w:evenVBand="0" w:oddHBand="1" w:evenHBand="0" w:firstRowFirstColumn="0" w:firstRowLastColumn="0" w:lastRowFirstColumn="0" w:lastRowLastColumn="0"/>
-              <w:rPr>
-                <w:rFonts w:ascii="Courier" w:hAnsi="Courier"/>
-                <w:color w:val="808080" w:themeColor="background1" w:themeShade="80"/>
-              </w:rPr>
-            </w:pPr>
-            <w:r>
-              <w:rPr>
-                <w:rFonts w:ascii="Courier" w:hAnsi="Courier"/>
-                <w:color w:val="808080" w:themeColor="background1" w:themeShade="80"/>
-              </w:rPr>
-              <w:t>2</w:t>
-            </w:r>
-          </w:p>
-        </w:tc>
-        <w:tc>
-          <w:tcPr>
-            <w:tcW w:w="2520" w:type="dxa"/>
-            <w:gridSpan w:val="3"/>
-            <w:vAlign w:val="center"/>
-          </w:tcPr>
-          <w:p>
-            <w:pPr>
-              <w:jc w:val="center"/>
-              <w:cnfStyle w:val="000000100000" w:firstRow="0" w:lastRow="0" w:firstColumn="0" w:lastColumn="0" w:oddVBand="0" w:evenVBand="0" w:oddHBand="1" w:evenHBand="0" w:firstRowFirstColumn="0" w:firstRowLastColumn="0" w:lastRowFirstColumn="0" w:lastRowLastColumn="0"/>
-              <w:rPr>
-                <w:rFonts w:ascii="Courier" w:hAnsi="Courier"/>
-                <w:color w:val="808080" w:themeColor="background1" w:themeShade="80"/>
-              </w:rPr>
-            </w:pPr>
-            <w:r>
-              <w:rPr>
-                <w:rFonts w:ascii="Courier" w:hAnsi="Courier"/>
-                <w:color w:val="808080" w:themeColor="background1" w:themeShade="80"/>
-              </w:rPr>
-              <w:t>3</w:t>
-            </w:r>
-          </w:p>
-        </w:tc>
-        <w:tc>
-          <w:tcPr>
-            <w:tcW w:w="2430" w:type="dxa"/>
-            <w:gridSpan w:val="3"/>
-            <w:vAlign w:val="center"/>
-          </w:tcPr>
-          <w:p>
-            <w:pPr>
-              <w:jc w:val="center"/>
-              <w:cnfStyle w:val="000000100000" w:firstRow="0" w:lastRow="0" w:firstColumn="0" w:lastColumn="0" w:oddVBand="0" w:evenVBand="0" w:oddHBand="1" w:evenHBand="0" w:firstRowFirstColumn="0" w:firstRowLastColumn="0" w:lastRowFirstColumn="0" w:lastRowLastColumn="0"/>
-              <w:rPr>
-                <w:rFonts w:ascii="Courier" w:hAnsi="Courier"/>
-                <w:color w:val="808080" w:themeColor="background1" w:themeShade="80"/>
-              </w:rPr>
-            </w:pPr>
-            <w:r>
-              <w:rPr>
-                <w:rFonts w:ascii="Courier" w:hAnsi="Courier"/>
-                <w:color w:val="808080" w:themeColor="background1" w:themeShade="80"/>
-              </w:rPr>
-              <w:t>4</w:t>
-            </w:r>
-          </w:p>
-        </w:tc>
-        <w:tc>
-          <w:tcPr>
-            <w:tcW w:w="2695" w:type="dxa"/>
-            <w:gridSpan w:val="2"/>
-            <w:vAlign w:val="center"/>
-          </w:tcPr>
-          <w:p>
-            <w:pPr>
-              <w:jc w:val="center"/>
-              <w:cnfStyle w:val="000000100000" w:firstRow="0" w:lastRow="0" w:firstColumn="0" w:lastColumn="0" w:oddVBand="0" w:evenVBand="0" w:oddHBand="1" w:evenHBand="0" w:firstRowFirstColumn="0" w:firstRowLastColumn="0" w:lastRowFirstColumn="0" w:lastRowLastColumn="0"/>
-              <w:rPr>
-                <w:rFonts w:ascii="Courier" w:hAnsi="Courier"/>
-                <w:color w:val="808080" w:themeColor="background1" w:themeShade="80"/>
-              </w:rPr>
-            </w:pPr>
-            <w:r>
-              <w:rPr>
-                <w:rFonts w:ascii="Courier" w:hAnsi="Courier"/>
-                <w:color w:val="808080" w:themeColor="background1" w:themeShade="80"/>
-              </w:rPr>
-              <w:t>5</w:t>
+            <w:tcW w:w="1153" w:type="dxa"/>
+            <w:vAlign w:val="center"/>
+          </w:tcPr>
+          <w:p>
+            <w:pPr>
+              <w:jc w:val="center"/>
+              <w:cnfStyle w:val="000000000000" w:firstRow="0" w:lastRow="0" w:firstColumn="0" w:lastColumn="0" w:oddVBand="0" w:evenVBand="0" w:oddHBand="0" w:evenHBand="0" w:firstRowFirstColumn="0" w:firstRowLastColumn="0" w:lastRowFirstColumn="0" w:lastRowLastColumn="0"/>
+              <w:rPr>
+                <w:rFonts w:ascii="Courier" w:hAnsi="Courier"/>
+                <w:color w:val="808080" w:themeColor="background1" w:themeShade="80"/>
+              </w:rPr>
+            </w:pPr>
+            <w:r>
+              <w:rPr>
+                <w:rFonts w:ascii="Courier" w:hAnsi="Courier"/>
+                <w:color w:val="808080" w:themeColor="background1" w:themeShade="80"/>
+              </w:rPr>
+              <w:t>0</w:t>
             </w:r>
           </w:p>
         </w:tc>

</xml_diff>